<commit_message>
testplan is aangepast om ook de delete knop te testen
</commit_message>
<xml_diff>
--- a/7_Voorraadbeheer/Testplan.docx
+++ b/7_Voorraadbeheer/Testplan.docx
@@ -1777,6 +1777,9 @@
             <w:r>
               <w:t>Op hetzelfde scherm blijven en het wachtwoordvak leegmaken</w:t>
             </w:r>
+            <w:r>
+              <w:t>.</w:t>
+            </w:r>
           </w:p>
         </w:tc>
         <w:tc>
@@ -1837,23 +1840,23 @@
               <w:cnfStyle w:val="000000000000" w:firstRow="0" w:lastRow="0" w:firstColumn="0" w:lastColumn="0" w:oddVBand="0" w:evenVBand="0" w:oddHBand="0" w:evenHBand="0" w:firstRowFirstColumn="0" w:firstRowLastColumn="0" w:lastRowFirstColumn="0" w:lastRowLastColumn="0"/>
             </w:pPr>
             <w:r>
-              <w:t>Als gebruikersnaam Administrator en als wachtwoord Administrator worden ingevuld en daarna op de inlogknop worden gedrukt</w:t>
+              <w:t>Als gebruikersnaam Administrator en als wachtwoord Administrator worden ingevuld en daarna op de inlogknop worden gedrukt.</w:t>
+            </w:r>
+          </w:p>
+        </w:tc>
+        <w:tc>
+          <w:tcPr>
+            <w:tcW w:w="2430" w:type="dxa"/>
+          </w:tcPr>
+          <w:p>
+            <w:pPr>
+              <w:cnfStyle w:val="000000000000" w:firstRow="0" w:lastRow="0" w:firstColumn="0" w:lastColumn="0" w:oddVBand="0" w:evenVBand="0" w:oddHBand="0" w:evenHBand="0" w:firstRowFirstColumn="0" w:firstRowLastColumn="0" w:lastRowFirstColumn="0" w:lastRowLastColumn="0"/>
+            </w:pPr>
+            <w:r>
+              <w:t>Naar het adminscherm gaan</w:t>
             </w:r>
             <w:r>
               <w:t>.</w:t>
-            </w:r>
-          </w:p>
-        </w:tc>
-        <w:tc>
-          <w:tcPr>
-            <w:tcW w:w="2430" w:type="dxa"/>
-          </w:tcPr>
-          <w:p>
-            <w:pPr>
-              <w:cnfStyle w:val="000000000000" w:firstRow="0" w:lastRow="0" w:firstColumn="0" w:lastColumn="0" w:oddVBand="0" w:evenVBand="0" w:oddHBand="0" w:evenHBand="0" w:firstRowFirstColumn="0" w:firstRowLastColumn="0" w:lastRowFirstColumn="0" w:lastRowLastColumn="0"/>
-            </w:pPr>
-            <w:r>
-              <w:t>Naar het adminscherm gaan</w:t>
             </w:r>
           </w:p>
         </w:tc>
@@ -1935,6 +1938,9 @@
               <w:t>Een account aanmaken met de rechten van een logistiek- medewerker</w:t>
             </w:r>
             <w:bookmarkEnd w:id="15"/>
+            <w:r>
+              <w:t>.</w:t>
+            </w:r>
           </w:p>
         </w:tc>
         <w:tc>
@@ -1995,13 +2001,7 @@
               <w:cnfStyle w:val="000000000000" w:firstRow="0" w:lastRow="0" w:firstColumn="0" w:lastColumn="0" w:oddVBand="0" w:evenVBand="0" w:oddHBand="0" w:evenHBand="0" w:firstRowFirstColumn="0" w:firstRowLastColumn="0" w:lastRowFirstColumn="0" w:lastRowLastColumn="0"/>
             </w:pPr>
             <w:r>
-              <w:t xml:space="preserve">Een eigen gekozen naam in het gebruikersnaam vak, een eigen gekozen wachtwoord in het wachtwoord vak en de rol </w:t>
-            </w:r>
-            <w:r>
-              <w:t>Magazijn</w:t>
-            </w:r>
-            <w:r>
-              <w:t xml:space="preserve"> uit de lijst en daarna op de voeg account toe knop drukken.</w:t>
+              <w:t>Een eigen gekozen naam in het gebruikersnaam vak, een eigen gekozen wachtwoord in het wachtwoord vak en de rol Magazijn uit de lijst en daarna op de voeg account toe knop drukken.</w:t>
             </w:r>
           </w:p>
         </w:tc>
@@ -2015,6 +2015,9 @@
             </w:pPr>
             <w:r>
               <w:t>Een account aanmaken met de rechten van een magazijn- medewerker</w:t>
+            </w:r>
+            <w:r>
+              <w:t>.</w:t>
             </w:r>
           </w:p>
         </w:tc>
@@ -2083,13 +2086,7 @@
             </w:r>
             <w:r>
               <w:lastRenderedPageBreak/>
-              <w:t xml:space="preserve">wachtwoord vak en de rol </w:t>
-            </w:r>
-            <w:r>
-              <w:t>Administratie</w:t>
-            </w:r>
-            <w:r>
-              <w:t xml:space="preserve"> uit de lijst en daarna op de voeg account toe knop drukken.</w:t>
+              <w:t>wachtwoord vak en de rol Administratie uit de lijst en daarna op de voeg account toe knop drukken.</w:t>
             </w:r>
           </w:p>
         </w:tc>
@@ -2105,6 +2102,9 @@
               <w:lastRenderedPageBreak/>
               <w:t>Een account aanmaken met de rechten van een magazijn- medewerker</w:t>
             </w:r>
+            <w:r>
+              <w:t>.</w:t>
+            </w:r>
           </w:p>
         </w:tc>
         <w:tc>
@@ -2182,6 +2182,9 @@
             </w:pPr>
             <w:r>
               <w:t>Terug naar het inlogscherm</w:t>
+            </w:r>
+            <w:r>
+              <w:t>.</w:t>
             </w:r>
           </w:p>
         </w:tc>
@@ -2264,6 +2267,9 @@
             <w:r>
               <w:t>Naar het magazijnscherm gaan</w:t>
             </w:r>
+            <w:r>
+              <w:t>.</w:t>
+            </w:r>
           </w:p>
         </w:tc>
         <w:tc>
@@ -2324,13 +2330,7 @@
               <w:cnfStyle w:val="000000000000" w:firstRow="0" w:lastRow="0" w:firstColumn="0" w:lastColumn="0" w:oddVBand="0" w:evenVBand="0" w:oddHBand="0" w:evenHBand="0" w:firstRowFirstColumn="0" w:firstRowLastColumn="0" w:lastRowFirstColumn="0" w:lastRowLastColumn="0"/>
             </w:pPr>
             <w:r>
-              <w:t xml:space="preserve">In het Uitgifte tab </w:t>
-            </w:r>
-            <w:r>
-              <w:t xml:space="preserve">scan je bij de box langs Barcode de </w:t>
-            </w:r>
-            <w:r>
-              <w:t>barcode hieronder in</w:t>
+              <w:t>In het Uitgifte tab scan je bij de box langs Barcode de barcode hieronder in</w:t>
             </w:r>
           </w:p>
           <w:p>
@@ -2414,6 +2414,9 @@
             <w:r>
               <w:t>Het aantal ingevulde medicijnen uit de voorraad halen waar de barcode overeenkomt met het id (uitgifte tab)</w:t>
             </w:r>
+            <w:r>
+              <w:t>.</w:t>
+            </w:r>
           </w:p>
         </w:tc>
         <w:tc>
@@ -2477,13 +2480,7 @@
               <w:cnfStyle w:val="000000100000" w:firstRow="0" w:lastRow="0" w:firstColumn="0" w:lastColumn="0" w:oddVBand="0" w:evenVBand="0" w:oddHBand="1" w:evenHBand="0" w:firstRowFirstColumn="0" w:firstRowLastColumn="0" w:lastRowFirstColumn="0" w:lastRowLastColumn="0"/>
             </w:pPr>
             <w:r>
-              <w:t xml:space="preserve">In het </w:t>
-            </w:r>
-            <w:r>
-              <w:t>U</w:t>
-            </w:r>
-            <w:r>
-              <w:t>itgifte tab scan je bij de box langs Barcode de barcode hieronder in</w:t>
+              <w:t>In het Uitgifte tab scan je bij de box langs Barcode de barcode hieronder in</w:t>
             </w:r>
           </w:p>
           <w:p>
@@ -2567,6 +2564,9 @@
             <w:r>
               <w:t>Het aantal ingevulde overige dingen uit de voorraad halen waar de barcode overeenkomt met het id (uitgifte tab)</w:t>
             </w:r>
+            <w:r>
+              <w:t>.</w:t>
+            </w:r>
           </w:p>
         </w:tc>
         <w:tc>
@@ -2627,19 +2627,7 @@
               <w:cnfStyle w:val="000000000000" w:firstRow="0" w:lastRow="0" w:firstColumn="0" w:lastColumn="0" w:oddVBand="0" w:evenVBand="0" w:oddHBand="0" w:evenHBand="0" w:firstRowFirstColumn="0" w:firstRowLastColumn="0" w:lastRowFirstColumn="0" w:lastRowLastColumn="0"/>
             </w:pPr>
             <w:r>
-              <w:t xml:space="preserve">In het </w:t>
-            </w:r>
-            <w:r>
-              <w:t>Binnenkomst</w:t>
-            </w:r>
-            <w:r>
-              <w:t xml:space="preserve"> tab scan je bij de box langs B</w:t>
-            </w:r>
-            <w:r>
-              <w:t xml:space="preserve">arcode </w:t>
-            </w:r>
-            <w:r>
-              <w:t>de barcode hieronder in</w:t>
+              <w:t>In het Binnenkomst tab scan je bij de box langs Barcode de barcode hieronder in</w:t>
             </w:r>
           </w:p>
           <w:p>
@@ -2709,13 +2697,7 @@
             </w:r>
             <w:r>
               <w:lastRenderedPageBreak/>
-              <w:t xml:space="preserve">of vul zelf een cijfer in </w:t>
-            </w:r>
-            <w:r>
-              <w:t xml:space="preserve">bij Aantal en klik daarna op de knop </w:t>
-            </w:r>
-            <w:r>
-              <w:t>Binnenkomst</w:t>
+              <w:t>of vul zelf een cijfer in bij Aantal en klik daarna op de knop Binnenkomst</w:t>
             </w:r>
             <w:r>
               <w:t>.</w:t>
@@ -2733,6 +2715,9 @@
             <w:r>
               <w:lastRenderedPageBreak/>
               <w:t>Het aantal ingevulde medicijnen in de database toevoegen waar de barcode overeenkomt met het id (binnenkomst tab)</w:t>
+            </w:r>
+            <w:r>
+              <w:t>.</w:t>
             </w:r>
           </w:p>
         </w:tc>
@@ -2797,13 +2782,7 @@
               <w:cnfStyle w:val="000000100000" w:firstRow="0" w:lastRow="0" w:firstColumn="0" w:lastColumn="0" w:oddVBand="0" w:evenVBand="0" w:oddHBand="1" w:evenHBand="0" w:firstRowFirstColumn="0" w:firstRowLastColumn="0" w:lastRowFirstColumn="0" w:lastRowLastColumn="0"/>
             </w:pPr>
             <w:r>
-              <w:t xml:space="preserve">In het </w:t>
-            </w:r>
-            <w:r>
-              <w:t>B</w:t>
-            </w:r>
-            <w:r>
-              <w:t>innenkomst tab scan je bij barcode de barcode hieronder in</w:t>
+              <w:t>In het Binnenkomst tab scan je bij barcode de barcode hieronder in</w:t>
             </w:r>
           </w:p>
           <w:p>
@@ -2887,6 +2866,9 @@
             <w:r>
               <w:t>Het aantal ingevulde overige dingen in de database toevoegen waar de barcode overeenkomt met het id (binnenkomst tab)</w:t>
             </w:r>
+            <w:r>
+              <w:t>.</w:t>
+            </w:r>
           </w:p>
         </w:tc>
         <w:tc>
@@ -2947,19 +2929,7 @@
               <w:cnfStyle w:val="000000000000" w:firstRow="0" w:lastRow="0" w:firstColumn="0" w:lastColumn="0" w:oddVBand="0" w:evenVBand="0" w:oddHBand="0" w:evenHBand="0" w:firstRowFirstColumn="0" w:firstRowLastColumn="0" w:lastRowFirstColumn="0" w:lastRowLastColumn="0"/>
             </w:pPr>
             <w:r>
-              <w:t xml:space="preserve">In het </w:t>
-            </w:r>
-            <w:r>
-              <w:t>Retour</w:t>
-            </w:r>
-            <w:r>
-              <w:t xml:space="preserve"> tab scan je bij</w:t>
-            </w:r>
-            <w:r>
-              <w:t xml:space="preserve"> de box langs B</w:t>
-            </w:r>
-            <w:r>
-              <w:t>arcode de barcode hieronder in</w:t>
+              <w:t>In het Retour tab scan je bij de box langs Barcode de barcode hieronder in</w:t>
             </w:r>
           </w:p>
           <w:p>
@@ -3025,10 +2995,7 @@
               <w:cnfStyle w:val="000000000000" w:firstRow="0" w:lastRow="0" w:firstColumn="0" w:lastColumn="0" w:oddVBand="0" w:evenVBand="0" w:oddHBand="0" w:evenHBand="0" w:firstRowFirstColumn="0" w:firstRowLastColumn="0" w:lastRowFirstColumn="0" w:lastRowLastColumn="0"/>
             </w:pPr>
             <w:r>
-              <w:t xml:space="preserve">Klik daarna een gewenst aantal keren op de pijltje omhoog of vul zelf een cijfer in bij Aantal en klik daarna op de knop </w:t>
-            </w:r>
-            <w:r>
-              <w:t>Retour</w:t>
+              <w:t>Klik daarna een gewenst aantal keren op de pijltje omhoog of vul zelf een cijfer in bij Aantal en klik daarna op de knop Retour</w:t>
             </w:r>
             <w:r>
               <w:t>.</w:t>
@@ -3045,6 +3012,9 @@
             </w:pPr>
             <w:r>
               <w:t>Het aantal ingevulde medicijnen in de database toevoegen waar de barcode overeenkomt met het id (retour tab)</w:t>
+            </w:r>
+            <w:r>
+              <w:t>.</w:t>
             </w:r>
           </w:p>
         </w:tc>
@@ -3109,13 +3079,7 @@
               <w:cnfStyle w:val="000000100000" w:firstRow="0" w:lastRow="0" w:firstColumn="0" w:lastColumn="0" w:oddVBand="0" w:evenVBand="0" w:oddHBand="1" w:evenHBand="0" w:firstRowFirstColumn="0" w:firstRowLastColumn="0" w:lastRowFirstColumn="0" w:lastRowLastColumn="0"/>
             </w:pPr>
             <w:r>
-              <w:t xml:space="preserve">In het </w:t>
-            </w:r>
-            <w:r>
-              <w:t>Retour</w:t>
-            </w:r>
-            <w:r>
-              <w:t xml:space="preserve"> tab scan je bij de box langs Barcode de barcode hieronder in</w:t>
+              <w:t>In het Retour tab scan je bij de box langs Barcode de barcode hieronder in</w:t>
             </w:r>
           </w:p>
           <w:p>
@@ -3181,10 +3145,7 @@
               <w:cnfStyle w:val="000000100000" w:firstRow="0" w:lastRow="0" w:firstColumn="0" w:lastColumn="0" w:oddVBand="0" w:evenVBand="0" w:oddHBand="1" w:evenHBand="0" w:firstRowFirstColumn="0" w:firstRowLastColumn="0" w:lastRowFirstColumn="0" w:lastRowLastColumn="0"/>
             </w:pPr>
             <w:r>
-              <w:t xml:space="preserve">Klik daarna een gewenst aantal keren op de pijltje omhoog of vul zelf een cijfer in bij Aantal en klik daarna op de knop </w:t>
-            </w:r>
-            <w:r>
-              <w:t>Retour</w:t>
+              <w:t>Klik daarna een gewenst aantal keren op de pijltje omhoog of vul zelf een cijfer in bij Aantal en klik daarna op de knop Retour</w:t>
             </w:r>
             <w:r>
               <w:t>.</w:t>
@@ -3201,6 +3162,9 @@
             </w:pPr>
             <w:r>
               <w:t>Het aantal ingevulde overige dingen in de database toevoegen waar de barcode overeenkomt met het id (retour tab)</w:t>
+            </w:r>
+            <w:r>
+              <w:t>.</w:t>
             </w:r>
           </w:p>
         </w:tc>
@@ -3279,6 +3243,9 @@
             </w:pPr>
             <w:r>
               <w:t>Terug naar het inlogscherm</w:t>
+            </w:r>
+            <w:r>
+              <w:t>.</w:t>
             </w:r>
           </w:p>
         </w:tc>
@@ -3331,13 +3298,7 @@
               <w:cnfStyle w:val="000000100000" w:firstRow="0" w:lastRow="0" w:firstColumn="0" w:lastColumn="0" w:oddVBand="0" w:evenVBand="0" w:oddHBand="1" w:evenHBand="0" w:firstRowFirstColumn="0" w:firstRowLastColumn="0" w:lastRowFirstColumn="0" w:lastRowLastColumn="0"/>
             </w:pPr>
             <w:r>
-              <w:t xml:space="preserve">Inloggen als </w:t>
-            </w:r>
-            <w:r>
-              <w:t>logistiek</w:t>
-            </w:r>
-            <w:r>
-              <w:t>-medewerker</w:t>
+              <w:t>Inloggen als logistiek-medewerker</w:t>
             </w:r>
           </w:p>
         </w:tc>
@@ -3350,19 +3311,7 @@
               <w:cnfStyle w:val="000000100000" w:firstRow="0" w:lastRow="0" w:firstColumn="0" w:lastColumn="0" w:oddVBand="0" w:evenVBand="0" w:oddHBand="1" w:evenHBand="0" w:firstRowFirstColumn="0" w:firstRowLastColumn="0" w:lastRowFirstColumn="0" w:lastRowLastColumn="0"/>
             </w:pPr>
             <w:r>
-              <w:t xml:space="preserve">Als gebruikersnaam </w:t>
-            </w:r>
-            <w:r>
-              <w:t>Logistiek</w:t>
-            </w:r>
-            <w:r>
-              <w:t xml:space="preserve"> en als wachtwoord </w:t>
-            </w:r>
-            <w:r>
-              <w:t>Logistiek</w:t>
-            </w:r>
-            <w:r>
-              <w:t xml:space="preserve"> invullen en daarna op de inlogknop drukken</w:t>
+              <w:t>Als gebruikersnaam Logistiek en als wachtwoord Logistiek invullen en daarna op de inlogknop drukken</w:t>
             </w:r>
             <w:r>
               <w:t>.</w:t>
@@ -3378,13 +3327,10 @@
               <w:cnfStyle w:val="000000100000" w:firstRow="0" w:lastRow="0" w:firstColumn="0" w:lastColumn="0" w:oddVBand="0" w:evenVBand="0" w:oddHBand="1" w:evenHBand="0" w:firstRowFirstColumn="0" w:firstRowLastColumn="0" w:lastRowFirstColumn="0" w:lastRowLastColumn="0"/>
             </w:pPr>
             <w:r>
-              <w:t xml:space="preserve">Naar het </w:t>
-            </w:r>
-            <w:r>
-              <w:t>logistiekscherm</w:t>
-            </w:r>
-            <w:r>
-              <w:t xml:space="preserve"> gaan</w:t>
+              <w:t>Naar het logistiekscherm gaan</w:t>
+            </w:r>
+            <w:r>
+              <w:t>.</w:t>
             </w:r>
           </w:p>
         </w:tc>
@@ -3446,10 +3392,7 @@
               <w:cnfStyle w:val="000000000000" w:firstRow="0" w:lastRow="0" w:firstColumn="0" w:lastColumn="0" w:oddVBand="0" w:evenVBand="0" w:oddHBand="0" w:evenHBand="0" w:firstRowFirstColumn="0" w:firstRowLastColumn="0" w:lastRowFirstColumn="0" w:lastRowLastColumn="0"/>
             </w:pPr>
             <w:r>
-              <w:t>In het tab Voorraad medicijnen</w:t>
-            </w:r>
-            <w:r>
-              <w:t xml:space="preserve"> vul in de tekstbox die boven de informatie staat een naam van een medicijn in</w:t>
+              <w:t>In het tab Voorraad medicijnen vul in de tekstbox die boven de informatie staat een naam van een medicijn in</w:t>
             </w:r>
             <w:r>
               <w:t xml:space="preserve"> en druk op enter.</w:t>
@@ -3466,6 +3409,9 @@
             </w:pPr>
             <w:r>
               <w:t>Medicijnen waar een gedeelte van de naam in de tekstbox staat zijn alleen te zien</w:t>
+            </w:r>
+            <w:r>
+              <w:t>.</w:t>
             </w:r>
           </w:p>
         </w:tc>
@@ -3546,7 +3492,10 @@
               <w:cnfStyle w:val="000000100000" w:firstRow="0" w:lastRow="0" w:firstColumn="0" w:lastColumn="0" w:oddVBand="0" w:evenVBand="0" w:oddHBand="1" w:evenHBand="0" w:firstRowFirstColumn="0" w:firstRowLastColumn="0" w:lastRowFirstColumn="0" w:lastRowLastColumn="0"/>
             </w:pPr>
             <w:r>
-              <w:t xml:space="preserve">Checken of de medicijnen in de tabel staan </w:t>
+              <w:t xml:space="preserve">Checken of </w:t>
+            </w:r>
+            <w:r>
+              <w:t>de medicijnen in de tabel staan.</w:t>
             </w:r>
           </w:p>
         </w:tc>
@@ -3632,6 +3581,9 @@
             <w:r>
               <w:t>De aangepaste medicijnen worden aangepast in de database en de toegevoegde medicijnen worden toegevoegd in de database</w:t>
             </w:r>
+            <w:r>
+              <w:t>.</w:t>
+            </w:r>
           </w:p>
         </w:tc>
         <w:tc>
@@ -3657,8 +3609,6 @@
             </w:r>
           </w:p>
         </w:tc>
-        <w:bookmarkStart w:id="16" w:name="_GoBack"/>
-        <w:bookmarkEnd w:id="16"/>
       </w:tr>
       <w:tr>
         <w:trPr>
@@ -3684,10 +3634,7 @@
               <w:cnfStyle w:val="000000100000" w:firstRow="0" w:lastRow="0" w:firstColumn="0" w:lastColumn="0" w:oddVBand="0" w:evenVBand="0" w:oddHBand="1" w:evenHBand="0" w:firstRowFirstColumn="0" w:firstRowLastColumn="0" w:lastRowFirstColumn="0" w:lastRowLastColumn="0"/>
             </w:pPr>
             <w:r>
-              <w:t>Overige</w:t>
-            </w:r>
-            <w:r>
-              <w:t xml:space="preserve"> zoeken</w:t>
+              <w:t>Verwijderen medicijnen</w:t>
             </w:r>
           </w:p>
         </w:tc>
@@ -3700,28 +3647,16 @@
               <w:cnfStyle w:val="000000100000" w:firstRow="0" w:lastRow="0" w:firstColumn="0" w:lastColumn="0" w:oddVBand="0" w:evenVBand="0" w:oddHBand="1" w:evenHBand="0" w:firstRowFirstColumn="0" w:firstRowLastColumn="0" w:lastRowFirstColumn="0" w:lastRowLastColumn="0"/>
             </w:pPr>
             <w:r>
-              <w:t xml:space="preserve">In het tab Voorraad </w:t>
-            </w:r>
-            <w:r>
-              <w:t>overige</w:t>
+              <w:t>In het tab Voorraad medicijnen klik je op een van de gegevens van een medicijn en klik op de</w:t>
             </w:r>
             <w:r>
               <w:t xml:space="preserve"> </w:t>
             </w:r>
             <w:r>
-              <w:t>v</w:t>
-            </w:r>
-            <w:r>
-              <w:t xml:space="preserve">ul in de tekstbox die boven de informatie staat een naam van een </w:t>
-            </w:r>
-            <w:r>
-              <w:t>overig ding</w:t>
-            </w:r>
-            <w:r>
-              <w:t xml:space="preserve"> in</w:t>
-            </w:r>
-            <w:r>
-              <w:t xml:space="preserve"> en druk op enter.</w:t>
+              <w:t>knop met Verwijder de geselecteerde rij</w:t>
+            </w:r>
+            <w:r>
+              <w:t>.</w:t>
             </w:r>
           </w:p>
         </w:tc>
@@ -3734,10 +3669,7 @@
               <w:cnfStyle w:val="000000100000" w:firstRow="0" w:lastRow="0" w:firstColumn="0" w:lastColumn="0" w:oddVBand="0" w:evenVBand="0" w:oddHBand="1" w:evenHBand="0" w:firstRowFirstColumn="0" w:firstRowLastColumn="0" w:lastRowFirstColumn="0" w:lastRowLastColumn="0"/>
             </w:pPr>
             <w:r>
-              <w:t>Overige dingen</w:t>
-            </w:r>
-            <w:r>
-              <w:t xml:space="preserve"> waar een gedeelte van de naam in de tekstbox staat zijn alleen te zien</w:t>
+              <w:t>Het aangeklikte medicijn moet verwijderd zijn uit de database.</w:t>
             </w:r>
           </w:p>
         </w:tc>
@@ -3786,10 +3718,7 @@
               <w:cnfStyle w:val="000000000000" w:firstRow="0" w:lastRow="0" w:firstColumn="0" w:lastColumn="0" w:oddVBand="0" w:evenVBand="0" w:oddHBand="0" w:evenHBand="0" w:firstRowFirstColumn="0" w:firstRowLastColumn="0" w:lastRowFirstColumn="0" w:lastRowLastColumn="0"/>
             </w:pPr>
             <w:r>
-              <w:t>Overige</w:t>
-            </w:r>
-            <w:r>
-              <w:t xml:space="preserve"> bekijken</w:t>
+              <w:t>Overige zoeken</w:t>
             </w:r>
           </w:p>
         </w:tc>
@@ -3802,13 +3731,23 @@
               <w:cnfStyle w:val="000000000000" w:firstRow="0" w:lastRow="0" w:firstColumn="0" w:lastColumn="0" w:oddVBand="0" w:evenVBand="0" w:oddHBand="0" w:evenHBand="0" w:firstRowFirstColumn="0" w:firstRowLastColumn="0" w:lastRowFirstColumn="0" w:lastRowLastColumn="0"/>
             </w:pPr>
             <w:r>
-              <w:t xml:space="preserve">In het tab Voorraad </w:t>
-            </w:r>
-            <w:r>
-              <w:t>overige</w:t>
-            </w:r>
-            <w:r>
-              <w:t xml:space="preserve"> scroll je een beetje door de informatie die is ingeladen en kijk je of het goed is ingeladen</w:t>
+              <w:t>In het tab Voorraad overige vul in de tekstbox die boven de informatie staat een naam van een overig ding in</w:t>
+            </w:r>
+            <w:r>
+              <w:t xml:space="preserve"> en druk op enter.</w:t>
+            </w:r>
+          </w:p>
+        </w:tc>
+        <w:tc>
+          <w:tcPr>
+            <w:tcW w:w="2430" w:type="dxa"/>
+          </w:tcPr>
+          <w:p>
+            <w:pPr>
+              <w:cnfStyle w:val="000000000000" w:firstRow="0" w:lastRow="0" w:firstColumn="0" w:lastColumn="0" w:oddVBand="0" w:evenVBand="0" w:oddHBand="0" w:evenHBand="0" w:firstRowFirstColumn="0" w:firstRowLastColumn="0" w:lastRowFirstColumn="0" w:lastRowLastColumn="0"/>
+            </w:pPr>
+            <w:r>
+              <w:t>Overige dingen waar een gedeelte van de naam in de tekstbox staat zijn alleen te zien</w:t>
             </w:r>
             <w:r>
               <w:t>.</w:t>
@@ -3817,25 +3756,6 @@
         </w:tc>
         <w:tc>
           <w:tcPr>
-            <w:tcW w:w="2430" w:type="dxa"/>
-          </w:tcPr>
-          <w:p>
-            <w:pPr>
-              <w:cnfStyle w:val="000000000000" w:firstRow="0" w:lastRow="0" w:firstColumn="0" w:lastColumn="0" w:oddVBand="0" w:evenVBand="0" w:oddHBand="0" w:evenHBand="0" w:firstRowFirstColumn="0" w:firstRowLastColumn="0" w:lastRowFirstColumn="0" w:lastRowLastColumn="0"/>
-            </w:pPr>
-            <w:r>
-              <w:t xml:space="preserve">Checken of de </w:t>
-            </w:r>
-            <w:r>
-              <w:t>overige dingen</w:t>
-            </w:r>
-            <w:r>
-              <w:t xml:space="preserve"> in de tabel staan </w:t>
-            </w:r>
-          </w:p>
-        </w:tc>
-        <w:tc>
-          <w:tcPr>
             <w:tcW w:w="1620" w:type="dxa"/>
           </w:tcPr>
           <w:p>
@@ -3853,7 +3773,12 @@
               <w:cnfStyle w:val="000000000000" w:firstRow="0" w:lastRow="0" w:firstColumn="0" w:lastColumn="0" w:oddVBand="0" w:evenVBand="0" w:oddHBand="0" w:evenHBand="0" w:firstRowFirstColumn="0" w:firstRowLastColumn="0" w:lastRowFirstColumn="0" w:lastRowLastColumn="0"/>
             </w:pPr>
             <w:r>
-              <w:t>10 minuten</w:t>
+              <w:t>2</w:t>
+            </w:r>
+            <w:bookmarkStart w:id="16" w:name="_GoBack"/>
+            <w:bookmarkEnd w:id="16"/>
+            <w:r>
+              <w:t xml:space="preserve"> minuten</w:t>
             </w:r>
           </w:p>
         </w:tc>
@@ -3883,10 +3808,7 @@
               <w:cnfStyle w:val="000000100000" w:firstRow="0" w:lastRow="0" w:firstColumn="0" w:lastColumn="0" w:oddVBand="0" w:evenVBand="0" w:oddHBand="1" w:evenHBand="0" w:firstRowFirstColumn="0" w:firstRowLastColumn="0" w:lastRowFirstColumn="0" w:lastRowLastColumn="0"/>
             </w:pPr>
             <w:r>
-              <w:t>Overige aanpassen en t</w:t>
-            </w:r>
-            <w:r>
-              <w:t>oevoegen</w:t>
+              <w:t>Overige bekijken</w:t>
             </w:r>
           </w:p>
         </w:tc>
@@ -3899,37 +3821,187 @@
               <w:cnfStyle w:val="000000100000" w:firstRow="0" w:lastRow="0" w:firstColumn="0" w:lastColumn="0" w:oddVBand="0" w:evenVBand="0" w:oddHBand="1" w:evenHBand="0" w:firstRowFirstColumn="0" w:firstRowLastColumn="0" w:lastRowFirstColumn="0" w:lastRowLastColumn="0"/>
             </w:pPr>
             <w:r>
+              <w:t>In het tab Voorraad overige scroll je een beetje door de informatie die is ingeladen en kijk je of het goed is ingeladen</w:t>
+            </w:r>
+            <w:r>
+              <w:t>.</w:t>
+            </w:r>
+          </w:p>
+        </w:tc>
+        <w:tc>
+          <w:tcPr>
+            <w:tcW w:w="2430" w:type="dxa"/>
+          </w:tcPr>
+          <w:p>
+            <w:pPr>
+              <w:cnfStyle w:val="000000100000" w:firstRow="0" w:lastRow="0" w:firstColumn="0" w:lastColumn="0" w:oddVBand="0" w:evenVBand="0" w:oddHBand="1" w:evenHBand="0" w:firstRowFirstColumn="0" w:firstRowLastColumn="0" w:lastRowFirstColumn="0" w:lastRowLastColumn="0"/>
+            </w:pPr>
+            <w:r>
+              <w:t>Checken of de o</w:t>
+            </w:r>
+            <w:r>
+              <w:t>verige dingen in de tabel staan.</w:t>
+            </w:r>
+          </w:p>
+        </w:tc>
+        <w:tc>
+          <w:tcPr>
+            <w:tcW w:w="1620" w:type="dxa"/>
+          </w:tcPr>
+          <w:p>
+            <w:pPr>
+              <w:cnfStyle w:val="000000100000" w:firstRow="0" w:lastRow="0" w:firstColumn="0" w:lastColumn="0" w:oddVBand="0" w:evenVBand="0" w:oddHBand="1" w:evenHBand="0" w:firstRowFirstColumn="0" w:firstRowLastColumn="0" w:lastRowFirstColumn="0" w:lastRowLastColumn="0"/>
+            </w:pPr>
+          </w:p>
+        </w:tc>
+        <w:tc>
+          <w:tcPr>
+            <w:tcW w:w="1350" w:type="dxa"/>
+          </w:tcPr>
+          <w:p>
+            <w:pPr>
+              <w:cnfStyle w:val="000000100000" w:firstRow="0" w:lastRow="0" w:firstColumn="0" w:lastColumn="0" w:oddVBand="0" w:evenVBand="0" w:oddHBand="1" w:evenHBand="0" w:firstRowFirstColumn="0" w:firstRowLastColumn="0" w:lastRowFirstColumn="0" w:lastRowLastColumn="0"/>
+            </w:pPr>
+            <w:r>
+              <w:t>10 minuten</w:t>
+            </w:r>
+          </w:p>
+        </w:tc>
+      </w:tr>
+      <w:tr>
+        <w:tc>
+          <w:tcPr>
+            <w:cnfStyle w:val="001000000000" w:firstRow="0" w:lastRow="0" w:firstColumn="1" w:lastColumn="0" w:oddVBand="0" w:evenVBand="0" w:oddHBand="0" w:evenHBand="0" w:firstRowFirstColumn="0" w:firstRowLastColumn="0" w:lastRowFirstColumn="0" w:lastRowLastColumn="0"/>
+            <w:tcW w:w="1710" w:type="dxa"/>
+          </w:tcPr>
+          <w:p>
+            <w:r>
+              <w:t>Mark Visser</w:t>
+            </w:r>
+          </w:p>
+        </w:tc>
+        <w:tc>
+          <w:tcPr>
+            <w:tcW w:w="1890" w:type="dxa"/>
+          </w:tcPr>
+          <w:p>
+            <w:pPr>
+              <w:cnfStyle w:val="000000000000" w:firstRow="0" w:lastRow="0" w:firstColumn="0" w:lastColumn="0" w:oddVBand="0" w:evenVBand="0" w:oddHBand="0" w:evenHBand="0" w:firstRowFirstColumn="0" w:firstRowLastColumn="0" w:lastRowFirstColumn="0" w:lastRowLastColumn="0"/>
+            </w:pPr>
+            <w:r>
+              <w:t>Overige aanpassen en toevoegen</w:t>
+            </w:r>
+          </w:p>
+        </w:tc>
+        <w:tc>
+          <w:tcPr>
+            <w:tcW w:w="2520" w:type="dxa"/>
+          </w:tcPr>
+          <w:p>
+            <w:pPr>
+              <w:cnfStyle w:val="000000000000" w:firstRow="0" w:lastRow="0" w:firstColumn="0" w:lastColumn="0" w:oddVBand="0" w:evenVBand="0" w:oddHBand="0" w:evenHBand="0" w:firstRowFirstColumn="0" w:firstRowLastColumn="0" w:lastRowFirstColumn="0" w:lastRowLastColumn="0"/>
+            </w:pPr>
+            <w:r>
+              <w:t>In het tab Voorraad overige pas je een overig ding aan(maakt niet uit welk veld) en voeg je een overig ding toe door helemaal naar de onderkant van het vak met informatie te gaan en op de knop met Sla aanpassingen op en voeg nieuw toegevoegde toe te drukken</w:t>
+            </w:r>
+            <w:r>
+              <w:t>.</w:t>
+            </w:r>
+          </w:p>
+        </w:tc>
+        <w:tc>
+          <w:tcPr>
+            <w:tcW w:w="2430" w:type="dxa"/>
+          </w:tcPr>
+          <w:p>
+            <w:pPr>
+              <w:cnfStyle w:val="000000000000" w:firstRow="0" w:lastRow="0" w:firstColumn="0" w:lastColumn="0" w:oddVBand="0" w:evenVBand="0" w:oddHBand="0" w:evenHBand="0" w:firstRowFirstColumn="0" w:firstRowLastColumn="0" w:lastRowFirstColumn="0" w:lastRowLastColumn="0"/>
+            </w:pPr>
+            <w:r>
+              <w:t>De aangepaste overige dingen worden aangepast in de database en de toegevoegde overige dingen worden toegevoegd in de database</w:t>
+            </w:r>
+            <w:r>
+              <w:t>.</w:t>
+            </w:r>
+          </w:p>
+        </w:tc>
+        <w:tc>
+          <w:tcPr>
+            <w:tcW w:w="1620" w:type="dxa"/>
+          </w:tcPr>
+          <w:p>
+            <w:pPr>
+              <w:cnfStyle w:val="000000000000" w:firstRow="0" w:lastRow="0" w:firstColumn="0" w:lastColumn="0" w:oddVBand="0" w:evenVBand="0" w:oddHBand="0" w:evenHBand="0" w:firstRowFirstColumn="0" w:firstRowLastColumn="0" w:lastRowFirstColumn="0" w:lastRowLastColumn="0"/>
+            </w:pPr>
+          </w:p>
+        </w:tc>
+        <w:tc>
+          <w:tcPr>
+            <w:tcW w:w="1350" w:type="dxa"/>
+          </w:tcPr>
+          <w:p>
+            <w:pPr>
+              <w:cnfStyle w:val="000000000000" w:firstRow="0" w:lastRow="0" w:firstColumn="0" w:lastColumn="0" w:oddVBand="0" w:evenVBand="0" w:oddHBand="0" w:evenHBand="0" w:firstRowFirstColumn="0" w:firstRowLastColumn="0" w:lastRowFirstColumn="0" w:lastRowLastColumn="0"/>
+            </w:pPr>
+            <w:r>
+              <w:t>5 minuten</w:t>
+            </w:r>
+          </w:p>
+        </w:tc>
+      </w:tr>
+      <w:tr>
+        <w:trPr>
+          <w:cnfStyle w:val="000000100000" w:firstRow="0" w:lastRow="0" w:firstColumn="0" w:lastColumn="0" w:oddVBand="0" w:evenVBand="0" w:oddHBand="1" w:evenHBand="0" w:firstRowFirstColumn="0" w:firstRowLastColumn="0" w:lastRowFirstColumn="0" w:lastRowLastColumn="0"/>
+        </w:trPr>
+        <w:tc>
+          <w:tcPr>
+            <w:cnfStyle w:val="001000000000" w:firstRow="0" w:lastRow="0" w:firstColumn="1" w:lastColumn="0" w:oddVBand="0" w:evenVBand="0" w:oddHBand="0" w:evenHBand="0" w:firstRowFirstColumn="0" w:firstRowLastColumn="0" w:lastRowFirstColumn="0" w:lastRowLastColumn="0"/>
+            <w:tcW w:w="1710" w:type="dxa"/>
+          </w:tcPr>
+          <w:p>
+            <w:r>
+              <w:t>Mark Visser</w:t>
+            </w:r>
+          </w:p>
+        </w:tc>
+        <w:tc>
+          <w:tcPr>
+            <w:tcW w:w="1890" w:type="dxa"/>
+          </w:tcPr>
+          <w:p>
+            <w:pPr>
+              <w:cnfStyle w:val="000000100000" w:firstRow="0" w:lastRow="0" w:firstColumn="0" w:lastColumn="0" w:oddVBand="0" w:evenVBand="0" w:oddHBand="1" w:evenHBand="0" w:firstRowFirstColumn="0" w:firstRowLastColumn="0" w:lastRowFirstColumn="0" w:lastRowLastColumn="0"/>
+            </w:pPr>
+            <w:r>
+              <w:t>Verwijderen medicijnen</w:t>
+            </w:r>
+          </w:p>
+        </w:tc>
+        <w:tc>
+          <w:tcPr>
+            <w:tcW w:w="2520" w:type="dxa"/>
+          </w:tcPr>
+          <w:p>
+            <w:pPr>
+              <w:cnfStyle w:val="000000100000" w:firstRow="0" w:lastRow="0" w:firstColumn="0" w:lastColumn="0" w:oddVBand="0" w:evenVBand="0" w:oddHBand="1" w:evenHBand="0" w:firstRowFirstColumn="0" w:firstRowLastColumn="0" w:lastRowFirstColumn="0" w:lastRowLastColumn="0"/>
+            </w:pPr>
+            <w:r>
               <w:t xml:space="preserve">In het tab Voorraad </w:t>
             </w:r>
             <w:r>
               <w:t>overige</w:t>
             </w:r>
             <w:r>
-              <w:t xml:space="preserve"> pas je een </w:t>
+              <w:t xml:space="preserve"> klik je op een van de gegevens van een </w:t>
             </w:r>
             <w:r>
               <w:t>overig ding</w:t>
             </w:r>
             <w:r>
-              <w:t xml:space="preserve"> aan(maakt niet uit welk veld) en voeg je een </w:t>
-            </w:r>
-            <w:r>
-              <w:t>overig ding</w:t>
-            </w:r>
-            <w:r>
-              <w:t xml:space="preserve"> toe door helemaal naar de onderkant van het vak met informatie te gaan </w:t>
-            </w:r>
-            <w:r>
-              <w:t xml:space="preserve">en op de knop met </w:t>
-            </w:r>
-            <w:r>
-              <w:t xml:space="preserve">Sla aanpassingen </w:t>
-            </w:r>
-            <w:r>
-              <w:t>op</w:t>
-            </w:r>
-            <w:r>
-              <w:t xml:space="preserve"> en voeg nieuw toegevoegde toe te drukken</w:t>
+              <w:t xml:space="preserve"> en klik op de knop</w:t>
+            </w:r>
+            <w:r>
+              <w:t xml:space="preserve"> met Verwijder de geselecteerde rij</w:t>
             </w:r>
             <w:r>
               <w:t>.</w:t>
@@ -3945,19 +4017,13 @@
               <w:cnfStyle w:val="000000100000" w:firstRow="0" w:lastRow="0" w:firstColumn="0" w:lastColumn="0" w:oddVBand="0" w:evenVBand="0" w:oddHBand="1" w:evenHBand="0" w:firstRowFirstColumn="0" w:firstRowLastColumn="0" w:lastRowFirstColumn="0" w:lastRowLastColumn="0"/>
             </w:pPr>
             <w:r>
-              <w:t xml:space="preserve">De aangepaste </w:t>
-            </w:r>
-            <w:r>
-              <w:t>overige dingen</w:t>
-            </w:r>
-            <w:r>
-              <w:t xml:space="preserve"> worden aangepast in de database en de toegevoegde </w:t>
-            </w:r>
-            <w:r>
-              <w:t>overige dingen</w:t>
-            </w:r>
-            <w:r>
-              <w:t xml:space="preserve"> worden toegevoegd in de database</w:t>
+              <w:t xml:space="preserve">Het aangeklikte </w:t>
+            </w:r>
+            <w:r>
+              <w:t>overige ding</w:t>
+            </w:r>
+            <w:r>
+              <w:t xml:space="preserve"> moet verwijderd zijn uit de database.</w:t>
             </w:r>
           </w:p>
         </w:tc>
@@ -3980,7 +4046,7 @@
               <w:cnfStyle w:val="000000100000" w:firstRow="0" w:lastRow="0" w:firstColumn="0" w:lastColumn="0" w:oddVBand="0" w:evenVBand="0" w:oddHBand="1" w:evenHBand="0" w:firstRowFirstColumn="0" w:firstRowLastColumn="0" w:lastRowFirstColumn="0" w:lastRowLastColumn="0"/>
             </w:pPr>
             <w:r>
-              <w:t>5 minuten</w:t>
+              <w:t>2 minuten</w:t>
             </w:r>
           </w:p>
         </w:tc>
@@ -4039,6 +4105,9 @@
             </w:pPr>
             <w:r>
               <w:t>Check of alleen de dingen die moeten worden gekocht in de tabel staan met het goede aantal dat moet worden gekocht</w:t>
+            </w:r>
+            <w:r>
+              <w:t>.</w:t>
             </w:r>
           </w:p>
         </w:tc>
@@ -4122,6 +4191,9 @@
             <w:r>
               <w:t>Na het opslaan kijken of het inkoopvoorstel goed is opgeslagen in een xml bestand</w:t>
             </w:r>
+            <w:r>
+              <w:t>.</w:t>
+            </w:r>
           </w:p>
         </w:tc>
         <w:tc>
@@ -4208,6 +4280,9 @@
             </w:r>
             <w:r>
               <w:t>inlogscherm komen</w:t>
+            </w:r>
+            <w:r>
+              <w:t>.</w:t>
             </w:r>
           </w:p>
         </w:tc>
@@ -5499,7 +5574,7 @@
 </file>
 
 <file path=customXml/itemProps1.xml><?xml version="1.0" encoding="utf-8"?>
-<ds:datastoreItem xmlns:ds="http://schemas.openxmlformats.org/officeDocument/2006/customXml" ds:itemID="{02FC7B14-2323-4079-A2B7-225A4CDAFE6E}">
+<ds:datastoreItem xmlns:ds="http://schemas.openxmlformats.org/officeDocument/2006/customXml" ds:itemID="{33C2DC5E-3377-4A50-8B85-03B12F31C2DB}">
   <ds:schemaRefs>
     <ds:schemaRef ds:uri="http://schemas.openxmlformats.org/officeDocument/2006/bibliography"/>
   </ds:schemaRefs>

</xml_diff>